<commit_message>
Small changes to docx
</commit_message>
<xml_diff>
--- a/documentacionShellDueck.docx
+++ b/documentacionShellDueck.docx
@@ -626,7 +626,6 @@
       <w:pPr>
         <w:rPr>
           <w:rFonts w:cs="Arial"/>
-          <w:lang w:val="es-419"/>
         </w:rPr>
       </w:pPr>
       <w:r>
@@ -749,8 +748,6 @@
         </w:rPr>
         <w:t xml:space="preserve"> al PATH.</w:t>
       </w:r>
-      <w:bookmarkStart w:id="0" w:name="_GoBack"/>
-      <w:bookmarkEnd w:id="0"/>
     </w:p>
     <w:p>
       <w:pPr>
@@ -1521,14 +1518,349 @@
           <w:lang w:val="es-419"/>
         </w:rPr>
       </w:pPr>
-      <w:bookmarkStart w:id="1" w:name="_Headers"/>
+      <w:bookmarkStart w:id="0" w:name="_Headers"/>
+      <w:bookmarkEnd w:id="0"/>
+      <w:r>
+        <w:rPr>
+          <w:lang w:val="es-419"/>
+        </w:rPr>
+        <w:t>Headers</w:t>
+      </w:r>
+    </w:p>
+    <w:p>
+      <w:pPr>
+        <w:pStyle w:val="Heading2"/>
+        <w:rPr>
+          <w:lang w:val="es-419"/>
+        </w:rPr>
+      </w:pPr>
+      <w:bookmarkStart w:id="1" w:name="_defines.h"/>
       <w:bookmarkEnd w:id="1"/>
       <w:r>
         <w:rPr>
           <w:lang w:val="es-419"/>
         </w:rPr>
-        <w:t>Headers</w:t>
-      </w:r>
+        <w:t>defines.h</w:t>
+      </w:r>
+    </w:p>
+    <w:p>
+      <w:pPr>
+        <w:rPr>
+          <w:rFonts w:cs="Arial"/>
+          <w:lang w:val="es-419"/>
+        </w:rPr>
+      </w:pPr>
+      <w:r>
+        <w:rPr>
+          <w:rFonts w:cs="Arial"/>
+          <w:lang w:val="es-419"/>
+        </w:rPr>
+        <w:tab/>
+        <w:t xml:space="preserve">En este </w:t>
+      </w:r>
+      <w:proofErr w:type="spellStart"/>
+      <w:r>
+        <w:rPr>
+          <w:rFonts w:cs="Arial"/>
+          <w:lang w:val="es-419"/>
+        </w:rPr>
+        <w:t>header</w:t>
+      </w:r>
+      <w:proofErr w:type="spellEnd"/>
+      <w:r>
+        <w:rPr>
+          <w:rFonts w:cs="Arial"/>
+          <w:lang w:val="es-419"/>
+        </w:rPr>
+        <w:t xml:space="preserve"> se definen varias constantes de preprocesador. Estas son</w:t>
+      </w:r>
+      <w:r>
+        <w:rPr>
+          <w:rFonts w:cs="Arial"/>
+          <w:lang w:val="es-419"/>
+        </w:rPr>
+        <w:t>:</w:t>
+      </w:r>
+    </w:p>
+    <w:p>
+      <w:pPr>
+        <w:rPr>
+          <w:rFonts w:cs="Arial"/>
+          <w:lang w:val="es-419"/>
+        </w:rPr>
+      </w:pPr>
+      <w:r>
+        <w:rPr>
+          <w:rFonts w:cs="Arial"/>
+          <w:lang w:val="es-419"/>
+        </w:rPr>
+        <w:t>SUCCESS: 0, retorno al finalizar el programa correctamente.</w:t>
+      </w:r>
+    </w:p>
+    <w:p>
+      <w:pPr>
+        <w:rPr>
+          <w:rFonts w:cs="Arial"/>
+          <w:lang w:val="es-419"/>
+        </w:rPr>
+      </w:pPr>
+      <w:r>
+        <w:rPr>
+          <w:rFonts w:cs="Arial"/>
+          <w:lang w:val="es-419"/>
+        </w:rPr>
+        <w:t>FAILURE: 1, retorno al finalizar el programa con algún error.</w:t>
+      </w:r>
+    </w:p>
+    <w:p>
+      <w:pPr>
+        <w:rPr>
+          <w:rFonts w:cs="Arial"/>
+          <w:lang w:val="es-419"/>
+        </w:rPr>
+      </w:pPr>
+      <w:r>
+        <w:rPr>
+          <w:rFonts w:cs="Arial"/>
+          <w:lang w:val="es-419"/>
+        </w:rPr>
+        <w:t>TRUE: 1</w:t>
+      </w:r>
+    </w:p>
+    <w:p>
+      <w:pPr>
+        <w:rPr>
+          <w:rFonts w:cs="Arial"/>
+          <w:lang w:val="es-419"/>
+        </w:rPr>
+      </w:pPr>
+      <w:r>
+        <w:rPr>
+          <w:rFonts w:cs="Arial"/>
+          <w:lang w:val="es-419"/>
+        </w:rPr>
+        <w:t>FALSE: 0</w:t>
+      </w:r>
+    </w:p>
+    <w:p>
+      <w:pPr>
+        <w:rPr>
+          <w:rFonts w:cs="Arial"/>
+          <w:lang w:val="es-419"/>
+        </w:rPr>
+      </w:pPr>
+      <w:r>
+        <w:rPr>
+          <w:rFonts w:cs="Arial"/>
+          <w:lang w:val="es-419"/>
+        </w:rPr>
+        <w:t>DIR_BUFSIZE: 1024, tamaño de buffer para directorios.</w:t>
+      </w:r>
+    </w:p>
+    <w:p>
+      <w:pPr>
+        <w:rPr>
+          <w:rFonts w:cs="Arial"/>
+          <w:lang w:val="es-419"/>
+        </w:rPr>
+      </w:pPr>
+      <w:r>
+        <w:rPr>
+          <w:rFonts w:cs="Arial"/>
+          <w:lang w:val="es-419"/>
+        </w:rPr>
+        <w:t>LINE_BUFSIZE</w:t>
+      </w:r>
+      <w:r>
+        <w:rPr>
+          <w:rFonts w:cs="Arial"/>
+          <w:lang w:val="es-419"/>
+        </w:rPr>
+        <w:t>: 1024, tamaño de buffer para la línea de comando.</w:t>
+      </w:r>
+    </w:p>
+    <w:p>
+      <w:pPr>
+        <w:rPr>
+          <w:rFonts w:cs="Arial"/>
+          <w:lang w:val="es-419"/>
+        </w:rPr>
+      </w:pPr>
+      <w:r>
+        <w:rPr>
+          <w:rFonts w:cs="Arial"/>
+          <w:lang w:val="es-419"/>
+        </w:rPr>
+        <w:t>ARGS_BUFSIZE</w:t>
+      </w:r>
+      <w:r>
+        <w:rPr>
+          <w:rFonts w:cs="Arial"/>
+          <w:lang w:val="es-419"/>
+        </w:rPr>
+        <w:t>:</w:t>
+      </w:r>
+      <w:r>
+        <w:rPr>
+          <w:rFonts w:cs="Arial"/>
+          <w:lang w:val="es-419"/>
+        </w:rPr>
+        <w:t xml:space="preserve"> 64</w:t>
+      </w:r>
+      <w:r>
+        <w:rPr>
+          <w:rFonts w:cs="Arial"/>
+          <w:lang w:val="es-419"/>
+        </w:rPr>
+        <w:t xml:space="preserve">, tamaño de buffer para cantidad de argumentos en una línea de </w:t>
+      </w:r>
+      <w:r>
+        <w:rPr>
+          <w:rFonts w:cs="Arial"/>
+          <w:lang w:val="es-419"/>
+        </w:rPr>
+        <w:tab/>
+        <w:t>comando.</w:t>
+      </w:r>
+    </w:p>
+    <w:p>
+      <w:pPr>
+        <w:rPr>
+          <w:rFonts w:cs="Arial"/>
+          <w:lang w:val="es-419"/>
+        </w:rPr>
+      </w:pPr>
+      <w:r>
+        <w:rPr>
+          <w:rFonts w:cs="Arial"/>
+          <w:lang w:val="es-419"/>
+        </w:rPr>
+        <w:t>MSG_LENGTH</w:t>
+      </w:r>
+      <w:r>
+        <w:rPr>
+          <w:rFonts w:cs="Arial"/>
+          <w:lang w:val="es-419"/>
+        </w:rPr>
+        <w:t>:</w:t>
+      </w:r>
+      <w:r>
+        <w:rPr>
+          <w:rFonts w:cs="Arial"/>
+          <w:lang w:val="es-419"/>
+        </w:rPr>
+        <w:t xml:space="preserve"> 128</w:t>
+      </w:r>
+      <w:r>
+        <w:rPr>
+          <w:rFonts w:cs="Arial"/>
+          <w:lang w:val="es-419"/>
+        </w:rPr>
+        <w:t>, tamaño de buffer para mensajes de error</w:t>
+      </w:r>
+      <w:r>
+        <w:rPr>
+          <w:rFonts w:cs="Arial"/>
+          <w:lang w:val="es-419"/>
+        </w:rPr>
+        <w:t>.</w:t>
+      </w:r>
+    </w:p>
+    <w:p>
+      <w:pPr>
+        <w:rPr>
+          <w:rFonts w:cs="Arial"/>
+          <w:lang w:val="es-419"/>
+        </w:rPr>
+      </w:pPr>
+      <w:r>
+        <w:rPr>
+          <w:rFonts w:cs="Arial"/>
+          <w:lang w:val="es-419"/>
+        </w:rPr>
+        <w:t>HOST_NAME_MAX</w:t>
+      </w:r>
+      <w:r>
+        <w:rPr>
+          <w:rFonts w:cs="Arial"/>
+          <w:lang w:val="es-419"/>
+        </w:rPr>
+        <w:t>:</w:t>
+      </w:r>
+      <w:r>
+        <w:rPr>
+          <w:rFonts w:cs="Arial"/>
+          <w:lang w:val="es-419"/>
+        </w:rPr>
+        <w:t xml:space="preserve"> 64</w:t>
+      </w:r>
+      <w:r>
+        <w:rPr>
+          <w:rFonts w:cs="Arial"/>
+          <w:lang w:val="es-419"/>
+        </w:rPr>
+        <w:t xml:space="preserve">, tamaño de buffer para el </w:t>
+      </w:r>
+      <w:proofErr w:type="spellStart"/>
+      <w:r>
+        <w:rPr>
+          <w:rFonts w:cs="Arial"/>
+          <w:lang w:val="es-419"/>
+        </w:rPr>
+        <w:t>hostname</w:t>
+      </w:r>
+      <w:proofErr w:type="spellEnd"/>
+      <w:r>
+        <w:rPr>
+          <w:rFonts w:cs="Arial"/>
+          <w:lang w:val="es-419"/>
+        </w:rPr>
+        <w:t>.</w:t>
+      </w:r>
+    </w:p>
+    <w:p>
+      <w:pPr>
+        <w:rPr>
+          <w:rFonts w:cs="Arial"/>
+          <w:lang w:val="es-419"/>
+        </w:rPr>
+      </w:pPr>
+      <w:r>
+        <w:rPr>
+          <w:rFonts w:cs="Arial"/>
+          <w:lang w:val="es-419"/>
+        </w:rPr>
+        <w:t>TOK_DELIM</w:t>
+      </w:r>
+      <w:r>
+        <w:rPr>
+          <w:rFonts w:cs="Arial"/>
+          <w:lang w:val="es-419"/>
+        </w:rPr>
+        <w:t>:</w:t>
+      </w:r>
+      <w:r>
+        <w:rPr>
+          <w:rFonts w:cs="Arial"/>
+          <w:lang w:val="es-419"/>
+        </w:rPr>
+        <w:t xml:space="preserve"> " \t\n\r\a"</w:t>
+      </w:r>
+      <w:r>
+        <w:rPr>
+          <w:rFonts w:cs="Arial"/>
+          <w:lang w:val="es-419"/>
+        </w:rPr>
+        <w:t>, caracteres que delimitan argumentos de un comando en una línea.</w:t>
+      </w:r>
+    </w:p>
+    <w:p>
+      <w:pPr>
+        <w:rPr>
+          <w:rFonts w:cs="Arial"/>
+          <w:lang w:val="es-419"/>
+        </w:rPr>
+      </w:pPr>
     </w:p>
     <w:p>
       <w:pPr>
@@ -1537,343 +1869,8 @@
           <w:lang w:val="es-419"/>
         </w:rPr>
       </w:pPr>
-      <w:bookmarkStart w:id="2" w:name="_defines.h"/>
+      <w:bookmarkStart w:id="2" w:name="_dish.h"/>
       <w:bookmarkEnd w:id="2"/>
-      <w:r>
-        <w:rPr>
-          <w:lang w:val="es-419"/>
-        </w:rPr>
-        <w:t>defines.h</w:t>
-      </w:r>
-    </w:p>
-    <w:p>
-      <w:pPr>
-        <w:rPr>
-          <w:rFonts w:cs="Arial"/>
-          <w:lang w:val="es-419"/>
-        </w:rPr>
-      </w:pPr>
-      <w:r>
-        <w:rPr>
-          <w:rFonts w:cs="Arial"/>
-          <w:lang w:val="es-419"/>
-        </w:rPr>
-        <w:tab/>
-        <w:t xml:space="preserve">En este </w:t>
-      </w:r>
-      <w:proofErr w:type="spellStart"/>
-      <w:r>
-        <w:rPr>
-          <w:rFonts w:cs="Arial"/>
-          <w:lang w:val="es-419"/>
-        </w:rPr>
-        <w:t>header</w:t>
-      </w:r>
-      <w:proofErr w:type="spellEnd"/>
-      <w:r>
-        <w:rPr>
-          <w:rFonts w:cs="Arial"/>
-          <w:lang w:val="es-419"/>
-        </w:rPr>
-        <w:t xml:space="preserve"> se definen varias constantes de preprocesador. Estas son</w:t>
-      </w:r>
-      <w:r>
-        <w:rPr>
-          <w:rFonts w:cs="Arial"/>
-          <w:lang w:val="es-419"/>
-        </w:rPr>
-        <w:t>:</w:t>
-      </w:r>
-    </w:p>
-    <w:p>
-      <w:pPr>
-        <w:rPr>
-          <w:rFonts w:cs="Arial"/>
-          <w:lang w:val="es-419"/>
-        </w:rPr>
-      </w:pPr>
-      <w:r>
-        <w:rPr>
-          <w:rFonts w:cs="Arial"/>
-          <w:lang w:val="es-419"/>
-        </w:rPr>
-        <w:t>SUCCESS: 0, retorno al finalizar el programa correctamente.</w:t>
-      </w:r>
-    </w:p>
-    <w:p>
-      <w:pPr>
-        <w:rPr>
-          <w:rFonts w:cs="Arial"/>
-          <w:lang w:val="es-419"/>
-        </w:rPr>
-      </w:pPr>
-      <w:r>
-        <w:rPr>
-          <w:rFonts w:cs="Arial"/>
-          <w:lang w:val="es-419"/>
-        </w:rPr>
-        <w:t>FAILURE: 1, retorno al finalizar el programa con algún error.</w:t>
-      </w:r>
-    </w:p>
-    <w:p>
-      <w:pPr>
-        <w:rPr>
-          <w:rFonts w:cs="Arial"/>
-          <w:lang w:val="es-419"/>
-        </w:rPr>
-      </w:pPr>
-      <w:r>
-        <w:rPr>
-          <w:rFonts w:cs="Arial"/>
-          <w:lang w:val="es-419"/>
-        </w:rPr>
-        <w:t>TRUE: 1</w:t>
-      </w:r>
-    </w:p>
-    <w:p>
-      <w:pPr>
-        <w:rPr>
-          <w:rFonts w:cs="Arial"/>
-          <w:lang w:val="es-419"/>
-        </w:rPr>
-      </w:pPr>
-      <w:r>
-        <w:rPr>
-          <w:rFonts w:cs="Arial"/>
-          <w:lang w:val="es-419"/>
-        </w:rPr>
-        <w:t>FALSE: 0</w:t>
-      </w:r>
-    </w:p>
-    <w:p>
-      <w:pPr>
-        <w:rPr>
-          <w:rFonts w:cs="Arial"/>
-          <w:lang w:val="es-419"/>
-        </w:rPr>
-      </w:pPr>
-      <w:r>
-        <w:rPr>
-          <w:rFonts w:cs="Arial"/>
-          <w:lang w:val="es-419"/>
-        </w:rPr>
-        <w:t>DIR_BUFSIZE: 1024, tamaño de buffer para directorios.</w:t>
-      </w:r>
-    </w:p>
-    <w:p>
-      <w:pPr>
-        <w:rPr>
-          <w:rFonts w:cs="Arial"/>
-          <w:lang w:val="es-419"/>
-        </w:rPr>
-      </w:pPr>
-      <w:r>
-        <w:rPr>
-          <w:rFonts w:cs="Arial"/>
-          <w:lang w:val="es-419"/>
-        </w:rPr>
-        <w:t>LINE_BUFSIZE</w:t>
-      </w:r>
-      <w:r>
-        <w:rPr>
-          <w:rFonts w:cs="Arial"/>
-          <w:lang w:val="es-419"/>
-        </w:rPr>
-        <w:t>: 1024, tamaño de buffer para la línea de comando.</w:t>
-      </w:r>
-    </w:p>
-    <w:p>
-      <w:pPr>
-        <w:rPr>
-          <w:rFonts w:cs="Arial"/>
-          <w:lang w:val="es-419"/>
-        </w:rPr>
-      </w:pPr>
-      <w:r>
-        <w:rPr>
-          <w:rFonts w:cs="Arial"/>
-          <w:lang w:val="es-419"/>
-        </w:rPr>
-        <w:t>ARGS_BUFSIZE</w:t>
-      </w:r>
-      <w:r>
-        <w:rPr>
-          <w:rFonts w:cs="Arial"/>
-          <w:lang w:val="es-419"/>
-        </w:rPr>
-        <w:t>:</w:t>
-      </w:r>
-      <w:r>
-        <w:rPr>
-          <w:rFonts w:cs="Arial"/>
-          <w:lang w:val="es-419"/>
-        </w:rPr>
-        <w:t xml:space="preserve"> 64</w:t>
-      </w:r>
-      <w:r>
-        <w:rPr>
-          <w:rFonts w:cs="Arial"/>
-          <w:lang w:val="es-419"/>
-        </w:rPr>
-        <w:t xml:space="preserve">, tamaño de buffer para cantidad de argumentos en una línea de </w:t>
-      </w:r>
-      <w:r>
-        <w:rPr>
-          <w:rFonts w:cs="Arial"/>
-          <w:lang w:val="es-419"/>
-        </w:rPr>
-        <w:tab/>
-        <w:t>comando.</w:t>
-      </w:r>
-    </w:p>
-    <w:p>
-      <w:pPr>
-        <w:rPr>
-          <w:rFonts w:cs="Arial"/>
-          <w:lang w:val="es-419"/>
-        </w:rPr>
-      </w:pPr>
-      <w:r>
-        <w:rPr>
-          <w:rFonts w:cs="Arial"/>
-          <w:lang w:val="es-419"/>
-        </w:rPr>
-        <w:t>MSG_LENGTH</w:t>
-      </w:r>
-      <w:r>
-        <w:rPr>
-          <w:rFonts w:cs="Arial"/>
-          <w:lang w:val="es-419"/>
-        </w:rPr>
-        <w:t>:</w:t>
-      </w:r>
-      <w:r>
-        <w:rPr>
-          <w:rFonts w:cs="Arial"/>
-          <w:lang w:val="es-419"/>
-        </w:rPr>
-        <w:t xml:space="preserve"> 128</w:t>
-      </w:r>
-      <w:r>
-        <w:rPr>
-          <w:rFonts w:cs="Arial"/>
-          <w:lang w:val="es-419"/>
-        </w:rPr>
-        <w:t>, tamaño de buffer para mensajes de error</w:t>
-      </w:r>
-      <w:r>
-        <w:rPr>
-          <w:rFonts w:cs="Arial"/>
-          <w:lang w:val="es-419"/>
-        </w:rPr>
-        <w:t>.</w:t>
-      </w:r>
-    </w:p>
-    <w:p>
-      <w:pPr>
-        <w:rPr>
-          <w:rFonts w:cs="Arial"/>
-          <w:lang w:val="es-419"/>
-        </w:rPr>
-      </w:pPr>
-      <w:r>
-        <w:rPr>
-          <w:rFonts w:cs="Arial"/>
-          <w:lang w:val="es-419"/>
-        </w:rPr>
-        <w:t>HOST_NAME_MAX</w:t>
-      </w:r>
-      <w:r>
-        <w:rPr>
-          <w:rFonts w:cs="Arial"/>
-          <w:lang w:val="es-419"/>
-        </w:rPr>
-        <w:t>:</w:t>
-      </w:r>
-      <w:r>
-        <w:rPr>
-          <w:rFonts w:cs="Arial"/>
-          <w:lang w:val="es-419"/>
-        </w:rPr>
-        <w:t xml:space="preserve"> 64</w:t>
-      </w:r>
-      <w:r>
-        <w:rPr>
-          <w:rFonts w:cs="Arial"/>
-          <w:lang w:val="es-419"/>
-        </w:rPr>
-        <w:t xml:space="preserve">, tamaño de buffer para el </w:t>
-      </w:r>
-      <w:proofErr w:type="spellStart"/>
-      <w:r>
-        <w:rPr>
-          <w:rFonts w:cs="Arial"/>
-          <w:lang w:val="es-419"/>
-        </w:rPr>
-        <w:t>hostname</w:t>
-      </w:r>
-      <w:proofErr w:type="spellEnd"/>
-      <w:r>
-        <w:rPr>
-          <w:rFonts w:cs="Arial"/>
-          <w:lang w:val="es-419"/>
-        </w:rPr>
-        <w:t>.</w:t>
-      </w:r>
-    </w:p>
-    <w:p>
-      <w:pPr>
-        <w:rPr>
-          <w:rFonts w:cs="Arial"/>
-          <w:lang w:val="es-419"/>
-        </w:rPr>
-      </w:pPr>
-      <w:r>
-        <w:rPr>
-          <w:rFonts w:cs="Arial"/>
-          <w:lang w:val="es-419"/>
-        </w:rPr>
-        <w:t>TOK_DELIM</w:t>
-      </w:r>
-      <w:r>
-        <w:rPr>
-          <w:rFonts w:cs="Arial"/>
-          <w:lang w:val="es-419"/>
-        </w:rPr>
-        <w:t>:</w:t>
-      </w:r>
-      <w:r>
-        <w:rPr>
-          <w:rFonts w:cs="Arial"/>
-          <w:lang w:val="es-419"/>
-        </w:rPr>
-        <w:t xml:space="preserve"> " \t\n\r\a"</w:t>
-      </w:r>
-      <w:r>
-        <w:rPr>
-          <w:rFonts w:cs="Arial"/>
-          <w:lang w:val="es-419"/>
-        </w:rPr>
-        <w:t>, caracteres que delimitan argumentos de un comando en una línea.</w:t>
-      </w:r>
-    </w:p>
-    <w:p>
-      <w:pPr>
-        <w:rPr>
-          <w:rFonts w:cs="Arial"/>
-          <w:lang w:val="es-419"/>
-        </w:rPr>
-      </w:pPr>
-    </w:p>
-    <w:p>
-      <w:pPr>
-        <w:pStyle w:val="Heading2"/>
-        <w:rPr>
-          <w:lang w:val="es-419"/>
-        </w:rPr>
-      </w:pPr>
-      <w:bookmarkStart w:id="3" w:name="_dish.h"/>
-      <w:bookmarkEnd w:id="3"/>
       <w:proofErr w:type="spellStart"/>
       <w:r>
         <w:rPr>
@@ -2241,46 +2238,127 @@
           <w:lang w:val="es-419"/>
         </w:rPr>
       </w:pPr>
-      <w:bookmarkStart w:id="4" w:name="_builtins.h"/>
+      <w:bookmarkStart w:id="3" w:name="_builtins.h"/>
+      <w:bookmarkEnd w:id="3"/>
+      <w:proofErr w:type="spellStart"/>
+      <w:r>
+        <w:rPr>
+          <w:lang w:val="es-419"/>
+        </w:rPr>
+        <w:t>builtins.h</w:t>
+      </w:r>
+      <w:proofErr w:type="spellEnd"/>
+    </w:p>
+    <w:p>
+      <w:pPr>
+        <w:rPr>
+          <w:rFonts w:cs="Arial"/>
+          <w:lang w:val="es-419"/>
+        </w:rPr>
+      </w:pPr>
+      <w:r>
+        <w:rPr>
+          <w:rFonts w:cs="Arial"/>
+          <w:lang w:val="es-419"/>
+        </w:rPr>
+        <w:tab/>
+        <w:t>Contiene declaraciones de funciones que ejecutan los comandos integrados de DISH</w:t>
+      </w:r>
+      <w:r>
+        <w:rPr>
+          <w:rFonts w:cs="Arial"/>
+          <w:lang w:val="es-419"/>
+        </w:rPr>
+        <w:t xml:space="preserve"> (ver sección </w:t>
+      </w:r>
+      <w:proofErr w:type="spellStart"/>
+      <w:r>
+        <w:rPr>
+          <w:rFonts w:cs="Arial"/>
+          <w:lang w:val="es-419"/>
+        </w:rPr>
+        <w:t>builtins.c</w:t>
+      </w:r>
+      <w:proofErr w:type="spellEnd"/>
+      <w:r>
+        <w:rPr>
+          <w:rFonts w:cs="Arial"/>
+          <w:lang w:val="es-419"/>
+        </w:rPr>
+        <w:t>).</w:t>
+      </w:r>
+    </w:p>
+    <w:p>
+      <w:pPr>
+        <w:rPr>
+          <w:rFonts w:cs="Arial"/>
+          <w:lang w:val="es-419"/>
+        </w:rPr>
+      </w:pPr>
+      <w:r>
+        <w:rPr>
+          <w:rFonts w:cs="Arial"/>
+          <w:lang w:val="es-419"/>
+        </w:rPr>
+        <w:tab/>
+        <w:t>Declara también dos vectores, uno de cadenas y uno de funciones, que facilita el llamado a las mismas y simplifica la expansión del número de comandos.</w:t>
+      </w:r>
+    </w:p>
+    <w:p>
+      <w:pPr>
+        <w:rPr>
+          <w:rFonts w:cs="Arial"/>
+          <w:lang w:val="es-419"/>
+        </w:rPr>
+      </w:pPr>
+    </w:p>
+    <w:p>
+      <w:pPr>
+        <w:pStyle w:val="Heading2"/>
+        <w:rPr>
+          <w:lang w:val="es-419"/>
+        </w:rPr>
+      </w:pPr>
+      <w:bookmarkStart w:id="4" w:name="_err.h"/>
       <w:bookmarkEnd w:id="4"/>
       <w:proofErr w:type="spellStart"/>
       <w:r>
         <w:rPr>
           <w:lang w:val="es-419"/>
         </w:rPr>
-        <w:t>builtins.h</w:t>
-      </w:r>
-      <w:proofErr w:type="spellEnd"/>
-    </w:p>
-    <w:p>
-      <w:pPr>
-        <w:rPr>
-          <w:rFonts w:cs="Arial"/>
-          <w:lang w:val="es-419"/>
-        </w:rPr>
-      </w:pPr>
-      <w:r>
-        <w:rPr>
-          <w:rFonts w:cs="Arial"/>
-          <w:lang w:val="es-419"/>
-        </w:rPr>
-        <w:tab/>
-        <w:t>Contiene declaraciones de funciones que ejecutan los comandos integrados de DISH</w:t>
-      </w:r>
-      <w:r>
-        <w:rPr>
-          <w:rFonts w:cs="Arial"/>
-          <w:lang w:val="es-419"/>
-        </w:rPr>
-        <w:t xml:space="preserve"> (ver sección </w:t>
-      </w:r>
-      <w:proofErr w:type="spellStart"/>
-      <w:r>
-        <w:rPr>
-          <w:rFonts w:cs="Arial"/>
-          <w:lang w:val="es-419"/>
-        </w:rPr>
-        <w:t>builtins.c</w:t>
+        <w:t>err.h</w:t>
+      </w:r>
+      <w:proofErr w:type="spellEnd"/>
+    </w:p>
+    <w:p>
+      <w:pPr>
+        <w:rPr>
+          <w:rFonts w:cs="Arial"/>
+          <w:lang w:val="es-419"/>
+        </w:rPr>
+      </w:pPr>
+      <w:r>
+        <w:rPr>
+          <w:rFonts w:cs="Arial"/>
+          <w:b/>
+          <w:lang w:val="es-419"/>
+        </w:rPr>
+        <w:tab/>
+      </w:r>
+      <w:r>
+        <w:rPr>
+          <w:rFonts w:cs="Arial"/>
+          <w:lang w:val="es-419"/>
+        </w:rPr>
+        <w:t xml:space="preserve">Contiene declaraciones de funciones que registran errores encontrados en la ejecución de comandos (ver sección </w:t>
+      </w:r>
+      <w:proofErr w:type="spellStart"/>
+      <w:r>
+        <w:rPr>
+          <w:rFonts w:cs="Arial"/>
+          <w:lang w:val="es-419"/>
+        </w:rPr>
+        <w:t>err.c</w:t>
       </w:r>
       <w:proofErr w:type="spellEnd"/>
       <w:r>
@@ -2298,98 +2376,17 @@
           <w:lang w:val="es-419"/>
         </w:rPr>
       </w:pPr>
-      <w:r>
-        <w:rPr>
-          <w:rFonts w:cs="Arial"/>
-          <w:lang w:val="es-419"/>
-        </w:rPr>
-        <w:tab/>
-        <w:t>Declara también dos vectores, uno de cadenas y uno de funciones, que facilita el llamado a las mismas y simplifica la expansión del número de comandos.</w:t>
-      </w:r>
-    </w:p>
-    <w:p>
-      <w:pPr>
-        <w:rPr>
-          <w:rFonts w:cs="Arial"/>
-          <w:lang w:val="es-419"/>
-        </w:rPr>
-      </w:pPr>
-    </w:p>
-    <w:p>
-      <w:pPr>
-        <w:pStyle w:val="Heading2"/>
-        <w:rPr>
-          <w:lang w:val="es-419"/>
-        </w:rPr>
-      </w:pPr>
-      <w:bookmarkStart w:id="5" w:name="_err.h"/>
+    </w:p>
+    <w:p>
+      <w:pPr>
+        <w:pStyle w:val="Heading1"/>
+        <w:rPr>
+          <w:sz w:val="24"/>
+          <w:lang w:val="es-419"/>
+        </w:rPr>
+      </w:pPr>
+      <w:bookmarkStart w:id="5" w:name="_C"/>
       <w:bookmarkEnd w:id="5"/>
-      <w:proofErr w:type="spellStart"/>
-      <w:r>
-        <w:rPr>
-          <w:lang w:val="es-419"/>
-        </w:rPr>
-        <w:t>err.h</w:t>
-      </w:r>
-      <w:proofErr w:type="spellEnd"/>
-    </w:p>
-    <w:p>
-      <w:pPr>
-        <w:rPr>
-          <w:rFonts w:cs="Arial"/>
-          <w:lang w:val="es-419"/>
-        </w:rPr>
-      </w:pPr>
-      <w:r>
-        <w:rPr>
-          <w:rFonts w:cs="Arial"/>
-          <w:b/>
-          <w:lang w:val="es-419"/>
-        </w:rPr>
-        <w:tab/>
-      </w:r>
-      <w:r>
-        <w:rPr>
-          <w:rFonts w:cs="Arial"/>
-          <w:lang w:val="es-419"/>
-        </w:rPr>
-        <w:t xml:space="preserve">Contiene declaraciones de funciones que registran errores encontrados en la ejecución de comandos (ver sección </w:t>
-      </w:r>
-      <w:proofErr w:type="spellStart"/>
-      <w:r>
-        <w:rPr>
-          <w:rFonts w:cs="Arial"/>
-          <w:lang w:val="es-419"/>
-        </w:rPr>
-        <w:t>err.c</w:t>
-      </w:r>
-      <w:proofErr w:type="spellEnd"/>
-      <w:r>
-        <w:rPr>
-          <w:rFonts w:cs="Arial"/>
-          <w:lang w:val="es-419"/>
-        </w:rPr>
-        <w:t>).</w:t>
-      </w:r>
-    </w:p>
-    <w:p>
-      <w:pPr>
-        <w:rPr>
-          <w:rFonts w:cs="Arial"/>
-          <w:lang w:val="es-419"/>
-        </w:rPr>
-      </w:pPr>
-    </w:p>
-    <w:p>
-      <w:pPr>
-        <w:pStyle w:val="Heading1"/>
-        <w:rPr>
-          <w:sz w:val="24"/>
-          <w:lang w:val="es-419"/>
-        </w:rPr>
-      </w:pPr>
-      <w:bookmarkStart w:id="6" w:name="_C"/>
-      <w:bookmarkEnd w:id="6"/>
       <w:r>
         <w:rPr>
           <w:lang w:val="es-419"/>
@@ -2405,8 +2402,8 @@
           <w:lang w:val="es-419"/>
         </w:rPr>
       </w:pPr>
-      <w:bookmarkStart w:id="7" w:name="_main.c"/>
-      <w:bookmarkEnd w:id="7"/>
+      <w:bookmarkStart w:id="6" w:name="_main.c"/>
+      <w:bookmarkEnd w:id="6"/>
       <w:proofErr w:type="spellStart"/>
       <w:r>
         <w:rPr>
@@ -3198,8 +3195,8 @@
           <w:lang w:val="es-419"/>
         </w:rPr>
       </w:pPr>
-      <w:bookmarkStart w:id="8" w:name="_dish.c"/>
-      <w:bookmarkEnd w:id="8"/>
+      <w:bookmarkStart w:id="7" w:name="_dish.c"/>
+      <w:bookmarkEnd w:id="7"/>
       <w:proofErr w:type="spellStart"/>
       <w:r>
         <w:rPr>
@@ -4808,8 +4805,8 @@
           <w:lang w:val="es-419"/>
         </w:rPr>
       </w:pPr>
-      <w:bookmarkStart w:id="9" w:name="_builtins.c"/>
-      <w:bookmarkEnd w:id="9"/>
+      <w:bookmarkStart w:id="8" w:name="_builtins.c"/>
+      <w:bookmarkEnd w:id="8"/>
       <w:proofErr w:type="spellStart"/>
       <w:r>
         <w:rPr>
@@ -5096,6 +5093,48 @@
     <w:p>
       <w:pPr>
         <w:ind w:left="567" w:hanging="567"/>
+        <w:rPr>
+          <w:lang w:val="es-419"/>
+        </w:rPr>
+      </w:pPr>
+      <w:r>
+        <w:tab/>
+      </w:r>
+      <w:proofErr w:type="spellStart"/>
+      <w:r>
+        <w:rPr>
+          <w:lang w:val="es-419"/>
+        </w:rPr>
+        <w:t>Obs</w:t>
+      </w:r>
+      <w:proofErr w:type="spellEnd"/>
+      <w:r>
+        <w:rPr>
+          <w:lang w:val="es-419"/>
+        </w:rPr>
+        <w:t>.</w:t>
+      </w:r>
+      <w:r>
+        <w:rPr>
+          <w:lang w:val="es-419"/>
+        </w:rPr>
+        <w:t>: se repite la declaración porque de otra forma el compilador daba un error. Esta fue la solución más</w:t>
+      </w:r>
+      <w:bookmarkStart w:id="9" w:name="_GoBack"/>
+      <w:bookmarkEnd w:id="9"/>
+      <w:r>
+        <w:rPr>
+          <w:lang w:val="es-419"/>
+        </w:rPr>
+        <w:t xml:space="preserve"> simple. </w:t>
+      </w:r>
+    </w:p>
+    <w:p>
+      <w:pPr>
+        <w:ind w:left="567" w:hanging="567"/>
+        <w:rPr>
+          <w:lang w:val="es-419"/>
+        </w:rPr>
       </w:pPr>
     </w:p>
     <w:p>
@@ -5222,6 +5261,7 @@
         <w:rPr>
           <w:lang w:val="es-419"/>
         </w:rPr>
+        <w:lastRenderedPageBreak/>
         <w:tab/>
         <w:t>Parámetros:</w:t>
       </w:r>
@@ -5237,7 +5277,6 @@
         <w:rPr>
           <w:lang w:val="es-419"/>
         </w:rPr>
-        <w:lastRenderedPageBreak/>
         <w:tab/>
       </w:r>
       <w:r>

</xml_diff>